<commit_message>
Updated skillset and resume(word).
</commit_message>
<xml_diff>
--- a/assets/Girish Tibatina[junior frontend developer].docx
+++ b/assets/Girish Tibatina[junior frontend developer].docx
@@ -7,7 +7,7 @@
       <w:r>
         <w:rPr/>
         <w:drawing xmlns:mc="http://schemas.openxmlformats.org/markup-compatibility/2006">
-          <wp:anchor allowOverlap="1" behindDoc="1" distT="0" distB="0" distL="114300" distR="114300" layoutInCell="1" locked="0" relativeHeight="251638784" simplePos="0">
+          <wp:anchor allowOverlap="1" behindDoc="1" distT="0" distB="0" distL="114300" distR="114300" layoutInCell="1" locked="0" relativeHeight="251636736" simplePos="0">
             <wp:simplePos x="0" y="0"/>
             <wp:positionH relativeFrom="page">
               <wp:posOffset>160655</wp:posOffset>
@@ -18,7 +18,7 @@
             <wp:extent cx="7423150" cy="13313410"/>
             <wp:effectExtent l="0" t="0" r="0" b="1"/>
             <wp:wrapNone/>
-            <wp:docPr id="135" name="Graphic 3"/>
+            <wp:docPr id="137" name="Graphic 3"/>
             <wp:cNvGraphicFramePr>
               <a:graphicFrameLocks xmlns:a="http://schemas.openxmlformats.org/drawingml/2006/main" noChangeAspect="1"/>
             </wp:cNvGraphicFramePr>
@@ -26,11 +26,11 @@
               <a:graphicData uri="http://schemas.openxmlformats.org/drawingml/2006/picture">
                 <pic:pic xmlns:pic="http://schemas.openxmlformats.org/drawingml/2006/picture">
                   <pic:nvPicPr>
-                    <pic:cNvPr id="123" name="Graphic 3"/>
+                    <pic:cNvPr id="135" name="Graphic 3"/>
                     <pic:cNvPicPr/>
                   </pic:nvPicPr>
                   <pic:blipFill>
-                    <a:blip r:embed="rId38"/>
+                    <a:blip r:embed="rId40"/>
                     <a:srcRect/>
                     <a:stretch>
                       <a:fillRect/>
@@ -54,7 +54,7 @@
       <w:r>
         <w:rPr/>
         <w:drawing xmlns:mc="http://schemas.openxmlformats.org/markup-compatibility/2006">
-          <wp:anchor allowOverlap="1" behindDoc="1" distT="0" distB="0" distL="114300" distR="114300" layoutInCell="1" locked="0" relativeHeight="251639808" simplePos="0">
+          <wp:anchor allowOverlap="1" behindDoc="1" distT="0" distB="0" distL="114300" distR="114300" layoutInCell="1" locked="0" relativeHeight="251637760" simplePos="0">
             <wp:simplePos x="0" y="0"/>
             <wp:positionH relativeFrom="column">
               <wp:posOffset>-161290</wp:posOffset>
@@ -65,7 +65,7 @@
             <wp:extent cx="2830195" cy="2830195"/>
             <wp:effectExtent l="0" t="0" r="127000" b="127000"/>
             <wp:wrapNone/>
-            <wp:docPr id="136" name="Picture 4"/>
+            <wp:docPr id="138" name="Picture 4"/>
             <wp:cNvGraphicFramePr>
               <a:graphicFrameLocks xmlns:a="http://schemas.openxmlformats.org/drawingml/2006/main" noChangeAspect="1"/>
             </wp:cNvGraphicFramePr>
@@ -73,11 +73,11 @@
               <a:graphicData uri="http://schemas.openxmlformats.org/drawingml/2006/picture">
                 <pic:pic xmlns:pic="http://schemas.openxmlformats.org/drawingml/2006/picture">
                   <pic:nvPicPr>
-                    <pic:cNvPr id="124" name="Picture 4"/>
+                    <pic:cNvPr id="136" name="Picture 4"/>
                     <pic:cNvPicPr/>
                   </pic:nvPicPr>
                   <pic:blipFill>
-                    <a:blip r:embed="rId39"/>
+                    <a:blip r:embed="rId41"/>
                     <a:srcRect/>
                     <a:stretch>
                       <a:fillRect/>
@@ -498,6 +498,11 @@
           <w:p>
             <w:r>
               <w:t>Node JS</w:t>
+            </w:r>
+          </w:p>
+          <w:p>
+            <w:r>
+              <w:t>SQL</w:t>
             </w:r>
           </w:p>
           <w:p>

</xml_diff>

<commit_message>
Resume update by removing picture.
</commit_message>
<xml_diff>
--- a/assets/Girish Tibatina[junior frontend developer].docx
+++ b/assets/Girish Tibatina[junior frontend developer].docx
@@ -3,22 +3,24 @@
 <w:document xmlns:wpc="http://schemas.microsoft.com/office/word/2010/wordprocessingCanvas" xmlns:cx="http://schemas.microsoft.com/office/drawing/2014/chartex" xmlns:cx1="http://schemas.microsoft.com/office/drawing/2015/9/8/chartex" xmlns:cx2="http://schemas.microsoft.com/office/drawing/2015/10/21/chartex" xmlns:cx3="http://schemas.microsoft.com/office/drawing/2016/5/9/chartex" xmlns:cx4="http://schemas.microsoft.com/office/drawing/2016/5/10/chartex" xmlns:cx5="http://schemas.microsoft.com/office/drawing/2016/5/11/chartex" xmlns:cx6="http://schemas.microsoft.com/office/drawing/2016/5/12/chartex" xmlns:cx7="http://schemas.microsoft.com/office/drawing/2016/5/13/chartex" xmlns:cx8="http://schemas.microsoft.com/office/drawing/2016/5/14/chartex" xmlns:mc="http://schemas.openxmlformats.org/markup-compatibility/2006" xmlns:aink="http://schemas.microsoft.com/office/drawing/2016/ink" xmlns:am3d="http://schemas.microsoft.com/office/drawing/2017/model3d" xmlns:o="urn:schemas-microsoft-com:office:office" xmlns:oel="http://schemas.microsoft.com/office/2019/extlst" xmlns:r="http://schemas.openxmlformats.org/officeDocument/2006/relationships" xmlns:m="http://schemas.openxmlformats.org/officeDocument/2006/math" xmlns:v="urn:schemas-microsoft-com:vml" xmlns:wp14="http://schemas.microsoft.com/office/word/2010/wordprocessingDrawing" xmlns:wp="http://schemas.openxmlformats.org/drawingml/2006/wordprocessingDrawing" xmlns:w10="urn:schemas-microsoft-com:office:word" xmlns:w="http://schemas.openxmlformats.org/wordprocessingml/2006/main" xmlns:w14="http://schemas.microsoft.com/office/word/2010/wordml" xmlns:w15="http://schemas.microsoft.com/office/word/2012/wordml" xmlns:w16cex="http://schemas.microsoft.com/office/word/2018/wordml/cex" xmlns:w16cid="http://schemas.microsoft.com/office/word/2016/wordml/cid" xmlns:w16="http://schemas.microsoft.com/office/word/2018/wordml" xmlns:w16du="http://schemas.microsoft.com/office/word/2023/wordml/word16du" xmlns:w16sdtdh="http://schemas.microsoft.com/office/word/2020/wordml/sdtdatahash" xmlns:w16se="http://schemas.microsoft.com/office/word/2015/wordml/symex" xmlns:wpg="http://schemas.microsoft.com/office/word/2010/wordprocessingGroup" xmlns:wpi="http://schemas.microsoft.com/office/word/2010/wordprocessingInk" xmlns:wne="http://schemas.microsoft.com/office/word/2006/wordml" xmlns:wps="http://schemas.microsoft.com/office/word/2010/wordprocessingShape" xmlns:a="http://schemas.openxmlformats.org/drawingml/2006/main" xmlns:dgm="http://schemas.openxmlformats.org/drawingml/2006/diagram">
   <w:background w:color="ffffff" w:themeColor="lt1"/>
   <w:body>
+    <w:p/>
+    <w:p/>
     <w:p>
       <w:r>
         <w:rPr/>
         <w:drawing xmlns:mc="http://schemas.openxmlformats.org/markup-compatibility/2006">
-          <wp:anchor allowOverlap="1" behindDoc="1" distT="0" distB="0" distL="114300" distR="114300" layoutInCell="1" locked="0" relativeHeight="251634688" simplePos="0">
+          <wp:anchor allowOverlap="1" behindDoc="1" distT="0" distB="0" distL="114300" distR="114300" layoutInCell="1" locked="0" relativeHeight="251626496" simplePos="0">
             <wp:simplePos x="0" y="0"/>
             <wp:positionH relativeFrom="page">
-              <wp:posOffset>160655</wp:posOffset>
+              <wp:posOffset>360680</wp:posOffset>
             </wp:positionH>
             <wp:positionV relativeFrom="paragraph">
-              <wp:posOffset>-325120</wp:posOffset>
+              <wp:posOffset>-376555</wp:posOffset>
             </wp:positionV>
             <wp:extent cx="7423150" cy="13313410"/>
             <wp:effectExtent l="0" t="0" r="0" b="1"/>
             <wp:wrapNone/>
-            <wp:docPr id="141" name="Graphic 3"/>
+            <wp:docPr id="140" name="Graphic 3"/>
             <wp:cNvGraphicFramePr>
               <a:graphicFrameLocks xmlns:a="http://schemas.openxmlformats.org/drawingml/2006/main" noChangeAspect="1"/>
             </wp:cNvGraphicFramePr>
@@ -26,11 +28,11 @@
               <a:graphicData uri="http://schemas.openxmlformats.org/drawingml/2006/picture">
                 <pic:pic xmlns:pic="http://schemas.openxmlformats.org/drawingml/2006/picture">
                   <pic:nvPicPr>
-                    <pic:cNvPr id="137" name="Graphic 3"/>
+                    <pic:cNvPr id="138" name="Graphic 3"/>
                     <pic:cNvPicPr/>
                   </pic:nvPicPr>
                   <pic:blipFill>
-                    <a:blip r:embed="rId42"/>
+                    <a:blip r:embed="rId47"/>
                     <a:srcRect/>
                     <a:stretch>
                       <a:fillRect/>
@@ -51,77 +53,7 @@
           </wp:anchor>
         </w:drawing>
       </w:r>
-      <w:r>
-        <w:rPr/>
-        <w:drawing xmlns:mc="http://schemas.openxmlformats.org/markup-compatibility/2006">
-          <wp:anchor allowOverlap="1" behindDoc="1" distT="0" distB="0" distL="114300" distR="114300" layoutInCell="1" locked="0" relativeHeight="251635712" simplePos="0">
-            <wp:simplePos x="0" y="0"/>
-            <wp:positionH relativeFrom="column">
-              <wp:posOffset>-161290</wp:posOffset>
-            </wp:positionH>
-            <wp:positionV relativeFrom="paragraph">
-              <wp:posOffset>-363855</wp:posOffset>
-            </wp:positionV>
-            <wp:extent cx="2830195" cy="2830195"/>
-            <wp:effectExtent l="0" t="0" r="127000" b="127000"/>
-            <wp:wrapNone/>
-            <wp:docPr id="142" name="Picture 4"/>
-            <wp:cNvGraphicFramePr>
-              <a:graphicFrameLocks xmlns:a="http://schemas.openxmlformats.org/drawingml/2006/main" noChangeAspect="1"/>
-            </wp:cNvGraphicFramePr>
-            <a:graphic xmlns:a="http://schemas.openxmlformats.org/drawingml/2006/main">
-              <a:graphicData uri="http://schemas.openxmlformats.org/drawingml/2006/picture">
-                <pic:pic xmlns:pic="http://schemas.openxmlformats.org/drawingml/2006/picture">
-                  <pic:nvPicPr>
-                    <pic:cNvPr id="138" name="Picture 4"/>
-                    <pic:cNvPicPr/>
-                  </pic:nvPicPr>
-                  <pic:blipFill>
-                    <a:blip r:embed="rId43"/>
-                    <a:srcRect/>
-                    <a:stretch>
-                      <a:fillRect/>
-                    </a:stretch>
-                  </pic:blipFill>
-                  <pic:spPr>
-                    <a:xfrm>
-                      <a:off x="0" y="0"/>
-                      <a:ext cx="2830195" cy="2830195"/>
-                    </a:xfrm>
-                    <a:prstGeom prst="ellipse">
-                      <a:avLst/>
-                    </a:prstGeom>
-                    <a:ln w="63500" cap="rnd">
-                      <a:solidFill>
-                        <a:schemeClr val="accent4">
-                          <a:lumMod val="60000"/>
-                          <a:lumOff val="40000"/>
-                        </a:schemeClr>
-                      </a:solidFill>
-                    </a:ln>
-                    <a:effectLst/>
-                    <a:scene3d>
-                      <a:camera prst="orthographicFront"/>
-                      <a:lightRig rig="contrasting" dir="t">
-                        <a:rot lat="0" lon="0" rev="3000000"/>
-                      </a:lightRig>
-                    </a:scene3d>
-                    <a:sp3d contourW="7620">
-                      <a:bevelT w="95250" h="31750"/>
-                      <a:contourClr>
-                        <a:srgbClr val="333333"/>
-                      </a:contourClr>
-                    </a:sp3d>
-                  </pic:spPr>
-                </pic:pic>
-              </a:graphicData>
-            </a:graphic>
-          </wp:anchor>
-        </w:drawing>
-      </w:r>
     </w:p>
-    <w:p/>
-    <w:p/>
     <w:tbl>
       <w:tblPr>
         <w:tblW w:w="0" w:type="auto"/>
@@ -196,7 +128,17 @@
                 <w:sz w:val="96"/>
                 <w:szCs w:val="76"/>
               </w:rPr>
-              <w:t xml:space="preserve">                         Girish- tibatin</w:t>
+              <w:t xml:space="preserve">                    </w:t>
+            </w:r>
+            <w:r>
+              <w:rPr>
+                <w:caps/>
+                <w:spacing w:val="1"/>
+                <w:w w:val="30"/>
+                <w:sz w:val="96"/>
+                <w:szCs w:val="76"/>
+              </w:rPr>
+              <w:t xml:space="preserve">     Girish- tibatin</w:t>
             </w:r>
             <w:r>
               <w:rPr>
@@ -255,7 +197,13 @@
               <w:rPr>
                 <w:rStyle w:val="Hyperlink"/>
               </w:rPr>
-              <w:t>girishtibatina@gmail.com</w:t>
+              <w:t>girishtibatina@gmail.c</w:t>
+            </w:r>
+            <w:r>
+              <w:rPr>
+                <w:rStyle w:val="Hyperlink"/>
+              </w:rPr>
+              <w:t>om</w:t>
             </w:r>
             <w:r>
               <w:fldChar w:fldCharType="end"/>
@@ -264,6 +212,12 @@
           <w:p>
             <w:r>
               <w:t>0607173434</w:t>
+            </w:r>
+            <w:r>
+              <w:t xml:space="preserve"> or 074</w:t>
+            </w:r>
+            <w:r>
+              <w:t>4194105</w:t>
             </w:r>
           </w:p>
           <w:p>
@@ -1138,7 +1092,7 @@
                 <w:b/>
                 <w:bCs/>
               </w:rPr>
-              <w:t>React js certificate course:</w:t>
+              <w:t>React certificate course:</w:t>
             </w:r>
           </w:p>
           <w:p>
@@ -1349,478 +1303,13 @@
               <w:t xml:space="preserve">, file </w:t>
             </w:r>
             <w:r>
-              <w:t>uploads while having data stored in MYSQL andMONGOD.</w:t>
+              <w:t>uploads while having data stored in MYSQL and MONGODB.</w:t>
             </w:r>
           </w:p>
           <w:p/>
         </w:tc>
       </w:tr>
     </w:tbl>
-    <w:p>
-      <w:pPr>
-        <w:pStyle w:val="Subtitle2"/>
-        <w:ind w:left="0"/>
-        <w:rPr>
-          <w:sz w:val="24"/>
-          <w:szCs w:val="24"/>
-        </w:rPr>
-      </w:pPr>
-    </w:p>
-    <w:p>
-      <w:pPr>
-        <w:pStyle w:val="Subtitle2"/>
-        <w:ind w:left="0"/>
-        <w:rPr>
-          <w:sz w:val="24"/>
-          <w:szCs w:val="24"/>
-        </w:rPr>
-      </w:pPr>
-    </w:p>
-    <w:p>
-      <w:pPr>
-        <w:pStyle w:val="Subtitle2"/>
-        <w:rPr/>
-      </w:pPr>
-    </w:p>
-    <w:p>
-      <w:pPr>
-        <w:pBdr>
-          <w:top w:val="none" w:sz="4" w:space="0"/>
-          <w:left w:val="none" w:sz="4" w:space="0"/>
-          <w:bottom w:val="none" w:sz="4" w:space="0"/>
-          <w:right w:val="none" w:sz="4" w:space="0"/>
-          <w:between w:val="none" w:sz="4" w:space="0"/>
-          <w:bar w:val="none" w:sz="4" w:space="0"/>
-        </w:pBdr>
-        <w:rPr>
-          <w:rFonts w:cs="Cambria"/>
-          <w:b/>
-          <w:color w:val="398e97" w:themeColor="accent2" w:themeShade="bf"/>
-          <w:sz w:val="24"/>
-        </w:rPr>
-      </w:pPr>
-      <w:r>
-        <w:rPr>
-          <w:rFonts w:cs="Cambria"/>
-          <w:b/>
-          <w:color w:val="398e97" w:themeColor="accent2" w:themeShade="bf"/>
-          <w:sz w:val="24"/>
-        </w:rPr>
-        <w:t xml:space="preserve">Dear </w:t>
-      </w:r>
-      <w:r>
-        <w:rPr>
-          <w:rFonts w:cs="Cambria"/>
-          <w:b/>
-          <w:color w:val="398e97" w:themeColor="accent2" w:themeShade="bf"/>
-          <w:sz w:val="24"/>
-        </w:rPr>
-        <w:t>Mr</w:t>
-      </w:r>
-      <w:r>
-        <w:rPr>
-          <w:rFonts w:cs="Cambria"/>
-          <w:b/>
-          <w:color w:val="398e97" w:themeColor="accent2" w:themeShade="bf"/>
-          <w:sz w:val="24"/>
-        </w:rPr>
-        <w:t>/</w:t>
-      </w:r>
-      <w:r>
-        <w:rPr>
-          <w:rFonts w:cs="Cambria"/>
-          <w:b/>
-          <w:color w:val="398e97" w:themeColor="accent2" w:themeShade="bf"/>
-          <w:sz w:val="24"/>
-        </w:rPr>
-        <w:t>Mrs</w:t>
-      </w:r>
-      <w:r>
-        <w:rPr>
-          <w:rFonts w:cs="Cambria"/>
-          <w:b/>
-          <w:color w:val="398e97" w:themeColor="accent2" w:themeShade="bf"/>
-          <w:sz w:val="24"/>
-        </w:rPr>
-        <w:t>/</w:t>
-      </w:r>
-      <w:r>
-        <w:rPr>
-          <w:rFonts w:cs="Cambria"/>
-          <w:b/>
-          <w:color w:val="398e97" w:themeColor="accent2" w:themeShade="bf"/>
-          <w:sz w:val="24"/>
-        </w:rPr>
-        <w:t>Ms</w:t>
-      </w:r>
-    </w:p>
-    <w:p>
-      <w:pPr>
-        <w:pBdr>
-          <w:top w:val="none" w:sz="4" w:space="0"/>
-          <w:left w:val="none" w:sz="4" w:space="0"/>
-          <w:bottom w:val="none" w:sz="4" w:space="0"/>
-          <w:right w:val="none" w:sz="4" w:space="0"/>
-          <w:between w:val="none" w:sz="4" w:space="0"/>
-          <w:bar w:val="none" w:sz="4" w:space="0"/>
-        </w:pBdr>
-        <w:rPr>
-          <w:rFonts w:cs="Cambria"/>
-          <w:b/>
-          <w:color w:val="398e97" w:themeColor="accent2" w:themeShade="bf"/>
-          <w:sz w:val="24"/>
-        </w:rPr>
-      </w:pPr>
-    </w:p>
-    <w:p>
-      <w:pPr>
-        <w:rPr>
-          <w:sz w:val="20"/>
-          <w:szCs w:val="20"/>
-        </w:rPr>
-      </w:pPr>
-      <w:r>
-        <w:rPr>
-          <w:sz w:val="20"/>
-          <w:szCs w:val="20"/>
-        </w:rPr>
-        <w:t xml:space="preserve">I am writing in relation to the recently advertised junior web developer position for which I would like to be considered. </w:t>
-      </w:r>
-    </w:p>
-    <w:p>
-      <w:pPr>
-        <w:rPr>
-          <w:sz w:val="20"/>
-          <w:szCs w:val="20"/>
-        </w:rPr>
-      </w:pPr>
-    </w:p>
-    <w:p>
-      <w:pPr>
-        <w:rPr>
-          <w:sz w:val="20"/>
-          <w:szCs w:val="20"/>
-        </w:rPr>
-      </w:pPr>
-      <w:r>
-        <w:rPr>
-          <w:sz w:val="20"/>
-          <w:szCs w:val="20"/>
-        </w:rPr>
-        <w:t>Before I developed a love for coding/programming websites, technology has always been a love of mine ever since watching “cloudy with a chance of meatballs” as a child.</w:t>
-      </w:r>
-    </w:p>
-    <w:p>
-      <w:pPr>
-        <w:rPr>
-          <w:sz w:val="20"/>
-          <w:szCs w:val="20"/>
-        </w:rPr>
-      </w:pPr>
-      <w:r>
-        <w:rPr>
-          <w:sz w:val="20"/>
-          <w:szCs w:val="20"/>
-        </w:rPr>
-        <w:t>I got to enroll in a technical high school where I decided to one day pursue a career as a web/frontend developer.</w:t>
-      </w:r>
-    </w:p>
-    <w:p>
-      <w:pPr>
-        <w:rPr>
-          <w:sz w:val="20"/>
-          <w:szCs w:val="20"/>
-        </w:rPr>
-      </w:pPr>
-    </w:p>
-    <w:p>
-      <w:pPr>
-        <w:rPr>
-          <w:sz w:val="20"/>
-          <w:szCs w:val="20"/>
-        </w:rPr>
-      </w:pPr>
-      <w:r>
-        <w:rPr>
-          <w:sz w:val="20"/>
-          <w:szCs w:val="20"/>
-        </w:rPr>
-        <w:t>To kickstart my web/frontend development journey we were taught HTML in high school C.A.T classes, while nearing the end of my secondary education I enrolled in one of the world’s top online learning coding platform called “sololearn” where I leart for over two years theoretical and practical knowledge og HTML, CSS, JS, REACT, PHP, SQL while obtaining certifications for my acquired skills, lastly I started learning from online bootcamps and resources to further polish my skills.</w:t>
-      </w:r>
-    </w:p>
-    <w:p>
-      <w:pPr>
-        <w:rPr>
-          <w:sz w:val="20"/>
-          <w:szCs w:val="20"/>
-        </w:rPr>
-      </w:pPr>
-    </w:p>
-    <w:p>
-      <w:pPr>
-        <w:rPr>
-          <w:sz w:val="20"/>
-          <w:szCs w:val="20"/>
-        </w:rPr>
-      </w:pPr>
-      <w:r>
-        <w:rPr>
-          <w:sz w:val="20"/>
-          <w:szCs w:val="20"/>
-        </w:rPr>
-        <w:t>Using my acquired skills I now became able to start building websites, from simple fill in forms websites to large scale e-commerce websites where you can make orders and fill in banking details. I even built a web game of the well-known “blackjack” .</w:t>
-      </w:r>
-    </w:p>
-    <w:p>
-      <w:pPr>
-        <w:rPr>
-          <w:sz w:val="20"/>
-          <w:szCs w:val="20"/>
-        </w:rPr>
-      </w:pPr>
-    </w:p>
-    <w:p>
-      <w:pPr>
-        <w:rPr>
-          <w:sz w:val="20"/>
-          <w:szCs w:val="20"/>
-        </w:rPr>
-      </w:pPr>
-      <w:r>
-        <w:rPr>
-          <w:b/>
-          <w:sz w:val="20"/>
-          <w:szCs w:val="20"/>
-        </w:rPr>
-        <w:t>As you can see my skills and experiences on this role are backed up by top learning platforms and many years of building websites and publishing them on my Github and Netlify accounts.</w:t>
-      </w:r>
-    </w:p>
-    <w:p>
-      <w:pPr>
-        <w:rPr>
-          <w:sz w:val="20"/>
-          <w:szCs w:val="20"/>
-        </w:rPr>
-      </w:pPr>
-      <w:r>
-        <w:rPr>
-          <w:b/>
-          <w:sz w:val="20"/>
-          <w:szCs w:val="20"/>
-        </w:rPr>
-        <w:t>I DO NOT claim to be the world’s perfect junior web developer, because that title would be a hindrance to my growth in experiencing new web technologies and learning from my seniors and fellow developers.</w:t>
-      </w:r>
-    </w:p>
-    <w:p>
-      <w:pPr>
-        <w:rPr>
-          <w:sz w:val="20"/>
-          <w:szCs w:val="20"/>
-        </w:rPr>
-      </w:pPr>
-    </w:p>
-    <w:p>
-      <w:pPr>
-        <w:rPr>
-          <w:b w:val="off"/>
-          <w:bCs w:val="off"/>
-          <w:sz w:val="20"/>
-          <w:szCs w:val="20"/>
-        </w:rPr>
-      </w:pPr>
-      <w:r>
-        <w:rPr>
-          <w:sz w:val="20"/>
-          <w:szCs w:val="20"/>
-        </w:rPr>
-        <w:t xml:space="preserve">NOW, about my personality. I am not talkactive,but would rather listen than talk(nope I am not an </w:t>
-      </w:r>
-      <w:r>
-        <w:rPr>
-          <w:b/>
-          <w:bCs/>
-          <w:sz w:val="20"/>
-          <w:szCs w:val="20"/>
-        </w:rPr>
-        <w:t xml:space="preserve">introvert). </w:t>
-      </w:r>
-      <w:r>
-        <w:rPr>
-          <w:b w:val="off"/>
-          <w:bCs w:val="off"/>
-          <w:sz w:val="20"/>
-          <w:szCs w:val="20"/>
-        </w:rPr>
-        <w:t>Just like the majority of men I love playing video games with my friend. That is just a bit you have to know about me, If I get the job I will show the rest of my loving personality.</w:t>
-      </w:r>
-    </w:p>
-    <w:p>
-      <w:pPr>
-        <w:rPr>
-          <w:b w:val="off"/>
-          <w:bCs w:val="off"/>
-          <w:sz w:val="20"/>
-          <w:szCs w:val="20"/>
-        </w:rPr>
-      </w:pPr>
-    </w:p>
-    <w:p>
-      <w:pPr>
-        <w:rPr>
-          <w:sz w:val="20"/>
-          <w:szCs w:val="20"/>
-        </w:rPr>
-      </w:pPr>
-      <w:r>
-        <w:rPr>
-          <w:sz w:val="20"/>
-          <w:szCs w:val="20"/>
-        </w:rPr>
-        <w:t>I would really love to be given a shot at this role and be someone who can contribute in the business.To help in taking part in it’s success and fame would be an honour.</w:t>
-      </w:r>
-    </w:p>
-    <w:p>
-      <w:pPr>
-        <w:rPr>
-          <w:sz w:val="20"/>
-          <w:szCs w:val="20"/>
-        </w:rPr>
-      </w:pPr>
-    </w:p>
-    <w:p>
-      <w:pPr>
-        <w:rPr>
-          <w:sz w:val="20"/>
-          <w:szCs w:val="20"/>
-        </w:rPr>
-      </w:pPr>
-      <w:r>
-        <w:rPr>
-          <w:sz w:val="20"/>
-          <w:szCs w:val="20"/>
-        </w:rPr>
-        <w:t xml:space="preserve">I am  deeply looking forward to hearing from you soon and </w:t>
-      </w:r>
-      <w:r>
-        <w:rPr>
-          <w:sz w:val="20"/>
-          <w:szCs w:val="20"/>
-        </w:rPr>
-        <w:t>discussing</w:t>
-      </w:r>
-      <w:r>
-        <w:rPr>
-          <w:sz w:val="20"/>
-          <w:szCs w:val="20"/>
-        </w:rPr>
-        <w:t xml:space="preserve"> my application further with you.</w:t>
-      </w:r>
-    </w:p>
-    <w:p>
-      <w:pPr>
-        <w:rPr>
-          <w:sz w:val="24"/>
-          <w:szCs w:val="24"/>
-        </w:rPr>
-      </w:pPr>
-    </w:p>
-    <w:p>
-      <w:pPr>
-        <w:pStyle w:val="Subtitle2"/>
-        <w:ind w:left="0"/>
-        <w:rPr>
-          <w:sz w:val="24"/>
-          <w:szCs w:val="24"/>
-        </w:rPr>
-      </w:pPr>
-      <w:r>
-        <w:rPr>
-          <w:sz w:val="24"/>
-          <w:szCs w:val="24"/>
-        </w:rPr>
-        <w:t>Yours sincerely</w:t>
-      </w:r>
-    </w:p>
-    <w:p>
-      <w:pPr>
-        <w:framePr w:w="0" w:h="0" w:vAnchor="margin" w:hAnchor="text" w:x="0" w:y="0"/>
-        <w:pBdr>
-          <w:top w:val="none" w:sz="4" w:space="0"/>
-          <w:left w:val="none" w:sz="4" w:space="0"/>
-          <w:bottom w:val="none" w:sz="4" w:space="0"/>
-          <w:right w:val="none" w:sz="4" w:space="0"/>
-          <w:between w:val="none" w:sz="4" w:space="0"/>
-          <w:bar w:val="none" w:sz="4" w:space="0"/>
-        </w:pBdr>
-        <w:shd w:val="clear" w:fill="auto"/>
-        <w:bidi w:val="off"/>
-        <w:spacing w:before="0" w:after="0" w:line="240" w:lineRule="auto"/>
-        <w:ind w:left="0" w:right="0" w:firstLine="0"/>
-        <w:jc w:val="left"/>
-        <w:rPr>
-          <w:rFonts w:ascii="Consolas"/>
-          <w:color w:val="cccccc"/>
-          <w:sz w:val="24"/>
-          <w:szCs w:val="24"/>
-          <w:lang w:val="en-US"/>
-        </w:rPr>
-      </w:pPr>
-      <w:r>
-        <w:rPr>
-          <w:sz w:val="24"/>
-          <w:szCs w:val="24"/>
-        </w:rPr>
-        <w:t>Girish Tibatina</w:t>
-      </w:r>
-    </w:p>
-    <w:p>
-      <w:pPr>
-        <w:framePr w:w="0" w:h="0" w:vAnchor="margin" w:hAnchor="text" w:x="0" w:y="0"/>
-        <w:pBdr>
-          <w:top w:val="none" w:sz="4" w:space="0"/>
-          <w:left w:val="none" w:sz="4" w:space="0"/>
-          <w:bottom w:val="none" w:sz="4" w:space="0"/>
-          <w:right w:val="none" w:sz="4" w:space="0"/>
-          <w:between w:val="none" w:sz="4" w:space="0"/>
-          <w:bar w:val="none" w:sz="4" w:space="0"/>
-        </w:pBdr>
-        <w:shd w:val="clear" w:fill="auto"/>
-        <w:bidi w:val="off"/>
-        <w:spacing w:before="0" w:after="0" w:line="240" w:lineRule="auto"/>
-        <w:ind w:left="0" w:right="0" w:firstLine="0"/>
-        <w:jc w:val="center"/>
-        <w:rPr>
-          <w:rFonts w:ascii="Segoe UI"/>
-          <w:color w:val="000000"/>
-          <w:sz w:val="18"/>
-          <w:lang w:val="en-US"/>
-        </w:rPr>
-      </w:pPr>
-    </w:p>
-    <w:p>
-      <w:pPr>
-        <w:framePr w:w="0" w:h="0" w:vAnchor="margin" w:hAnchor="text" w:x="0" w:y="0"/>
-        <w:pBdr>
-          <w:top w:val="none" w:sz="4" w:space="0"/>
-          <w:left w:val="none" w:sz="4" w:space="0"/>
-          <w:bottom w:val="none" w:sz="4" w:space="0"/>
-          <w:right w:val="none" w:sz="4" w:space="0"/>
-          <w:between w:val="none" w:sz="4" w:space="0"/>
-          <w:bar w:val="none" w:sz="4" w:space="0"/>
-        </w:pBdr>
-        <w:shd w:val="clear" w:fill="auto"/>
-        <w:bidi w:val="off"/>
-        <w:spacing w:before="0" w:after="0" w:line="240" w:lineRule="auto"/>
-        <w:ind w:left="0" w:right="0" w:firstLine="0"/>
-        <w:jc w:val="center"/>
-        <w:rPr>
-          <w:rFonts w:ascii="Consolas"/>
-          <w:color w:val="cccccc"/>
-          <w:sz w:val="21"/>
-          <w:lang w:val="en-US"/>
-        </w:rPr>
-      </w:pPr>
-    </w:p>
     <w:p>
       <w:pPr>
         <w:tabs>

</xml_diff>